<commit_message>
ammennded day 4 task and ggplot script and added some day 5 materials
</commit_message>
<xml_diff>
--- a/Course 1/Day4/Presentation/day4_task.docx
+++ b/Course 1/Day4/Presentation/day4_task.docx
@@ -222,6 +222,19 @@
           <w:lang w:val="en-US"/>
         </w:rPr>
         <w:t xml:space="preserve"> across the 5 continents</w:t>
+      </w:r>
+      <w:r>
+        <w:rPr>
+          <w:lang w:val="en-US"/>
+        </w:rPr>
+        <w:t xml:space="preserve"> </w:t>
+      </w:r>
+      <w:r>
+        <w:rPr>
+          <w:highlight w:val="yellow"/>
+          <w:lang w:val="en-US"/>
+        </w:rPr>
+        <w:t>in 2002</w:t>
       </w:r>
       <w:r>
         <w:rPr>

</xml_diff>